<commit_message>
agrego documentacion de reunion del 20 de abril.
</commit_message>
<xml_diff>
--- a/doc/Trabajo TPI.docx
+++ b/doc/Trabajo TPI.docx
@@ -1,6 +1,6 @@
 
 <file path=word/document.xml><?xml version="1.0" encoding="utf-8"?>
-<w:document xmlns:wpc="http://schemas.microsoft.com/office/word/2010/wordprocessingCanvas" xmlns:cx="http://schemas.microsoft.com/office/drawing/2014/chartex" xmlns:cx1="http://schemas.microsoft.com/office/drawing/2015/9/8/chartex" xmlns:cx2="http://schemas.microsoft.com/office/drawing/2015/10/21/chartex" xmlns:cx3="http://schemas.microsoft.com/office/drawing/2016/5/9/chartex" xmlns:cx4="http://schemas.microsoft.com/office/drawing/2016/5/10/chartex" xmlns:cx5="http://schemas.microsoft.com/office/drawing/2016/5/11/chartex" xmlns:cx6="http://schemas.microsoft.com/office/drawing/2016/5/12/chartex" xmlns:cx7="http://schemas.microsoft.com/office/drawing/2016/5/13/chartex" xmlns:cx8="http://schemas.microsoft.com/office/drawing/2016/5/14/chartex" xmlns:mc="http://schemas.openxmlformats.org/markup-compatibility/2006" xmlns:aink="http://schemas.microsoft.com/office/drawing/2016/ink" xmlns:am3d="http://schemas.microsoft.com/office/drawing/2017/model3d" xmlns:o="urn:schemas-microsoft-com:office:office" xmlns:oel="http://schemas.microsoft.com/office/2019/extlst" xmlns:r="http://schemas.openxmlformats.org/officeDocument/2006/relationships" xmlns:m="http://schemas.openxmlformats.org/officeDocument/2006/math" xmlns:v="urn:schemas-microsoft-com:vml" xmlns:wp14="http://schemas.microsoft.com/office/word/2010/wordprocessingDrawing" xmlns:wp="http://schemas.openxmlformats.org/drawingml/2006/wordprocessingDrawing" xmlns:w10="urn:schemas-microsoft-com:office:word" xmlns:w="http://schemas.openxmlformats.org/wordprocessingml/2006/main" xmlns:w14="http://schemas.microsoft.com/office/word/2010/wordml" xmlns:w15="http://schemas.microsoft.com/office/word/2012/wordml" xmlns:w16cex="http://schemas.microsoft.com/office/word/2018/wordml/cex" xmlns:w16cid="http://schemas.microsoft.com/office/word/2016/wordml/cid" xmlns:w16="http://schemas.microsoft.com/office/word/2018/wordml" xmlns:w16du="http://schemas.microsoft.com/office/word/2023/wordml/word16du" xmlns:w16sdtdh="http://schemas.microsoft.com/office/word/2020/wordml/sdtdatahash" xmlns:w16se="http://schemas.microsoft.com/office/word/2015/wordml/symex" xmlns:wpg="http://schemas.microsoft.com/office/word/2010/wordprocessingGroup" xmlns:wpi="http://schemas.microsoft.com/office/word/2010/wordprocessingInk" xmlns:wne="http://schemas.microsoft.com/office/word/2006/wordml" xmlns:wps="http://schemas.microsoft.com/office/word/2010/wordprocessingShape" mc:Ignorable="w14 w15 w16se w16cid w16 w16cex w16sdtdh w16du wp14">
+<w:document xmlns:wpc="http://schemas.microsoft.com/office/word/2010/wordprocessingCanvas" xmlns:cx="http://schemas.microsoft.com/office/drawing/2014/chartex" xmlns:cx1="http://schemas.microsoft.com/office/drawing/2015/9/8/chartex" xmlns:cx2="http://schemas.microsoft.com/office/drawing/2015/10/21/chartex" xmlns:cx3="http://schemas.microsoft.com/office/drawing/2016/5/9/chartex" xmlns:cx4="http://schemas.microsoft.com/office/drawing/2016/5/10/chartex" xmlns:cx5="http://schemas.microsoft.com/office/drawing/2016/5/11/chartex" xmlns:cx6="http://schemas.microsoft.com/office/drawing/2016/5/12/chartex" xmlns:cx7="http://schemas.microsoft.com/office/drawing/2016/5/13/chartex" xmlns:cx8="http://schemas.microsoft.com/office/drawing/2016/5/14/chartex" xmlns:mc="http://schemas.openxmlformats.org/markup-compatibility/2006" xmlns:aink="http://schemas.microsoft.com/office/drawing/2016/ink" xmlns:am3d="http://schemas.microsoft.com/office/drawing/2017/model3d" xmlns:o="urn:schemas-microsoft-com:office:office" xmlns:oel="http://schemas.microsoft.com/office/2019/extlst" xmlns:r="http://schemas.openxmlformats.org/officeDocument/2006/relationships" xmlns:m="http://schemas.openxmlformats.org/officeDocument/2006/math" xmlns:v="urn:schemas-microsoft-com:vml" xmlns:wp14="http://schemas.microsoft.com/office/word/2010/wordprocessingDrawing" xmlns:wp="http://schemas.openxmlformats.org/drawingml/2006/wordprocessingDrawing" xmlns:w10="urn:schemas-microsoft-com:office:word" xmlns:w="http://schemas.openxmlformats.org/wordprocessingml/2006/main" xmlns:w14="http://schemas.microsoft.com/office/word/2010/wordml" xmlns:w15="http://schemas.microsoft.com/office/word/2012/wordml" xmlns:w16cex="http://schemas.microsoft.com/office/word/2018/wordml/cex" xmlns:w16cid="http://schemas.microsoft.com/office/word/2016/wordml/cid" xmlns:w16="http://schemas.microsoft.com/office/word/2018/wordml" xmlns:w16sdtdh="http://schemas.microsoft.com/office/word/2020/wordml/sdtdatahash" xmlns:w16se="http://schemas.microsoft.com/office/word/2015/wordml/symex" xmlns:wpg="http://schemas.microsoft.com/office/word/2010/wordprocessingGroup" xmlns:wpi="http://schemas.microsoft.com/office/word/2010/wordprocessingInk" xmlns:wne="http://schemas.microsoft.com/office/word/2006/wordml" xmlns:wps="http://schemas.microsoft.com/office/word/2010/wordprocessingShape" mc:Ignorable="w14 w15 w16se w16cid w16 w16cex w16sdtdh wp14">
   <w:body>
     <w:p>
       <w:pPr>
@@ -86,7 +86,7 @@
               </wp:anchor>
             </w:drawing>
           </mc:Choice>
-          <mc:Fallback>
+          <mc:Fallback xmlns:w16du="http://schemas.microsoft.com/office/word/2023/wordml/word16du">
             <w:pict>
               <v:rect w14:anchorId="74253DB9" id="Rectángulo 2" o:spid="_x0000_s1026" style="position:absolute;margin-left:-98.25pt;margin-top:12pt;width:629.25pt;height:8.7pt;z-index:251657728;visibility:visible;mso-wrap-style:square;mso-width-percent:0;mso-height-percent:0;mso-wrap-distance-left:9pt;mso-wrap-distance-top:0;mso-wrap-distance-right:9pt;mso-wrap-distance-bottom:0;mso-position-horizontal:absolute;mso-position-horizontal-relative:text;mso-position-vertical:absolute;mso-position-vertical-relative:text;mso-width-percent:0;mso-height-percent:0;mso-width-relative:page;mso-height-relative:page;v-text-anchor:middle" o:gfxdata="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" fillcolor="#0b5394" strokecolor="#0b5394" strokeweight="2pt">
                 <v:stroke startarrowwidth="narrow" startarrowlength="short" endarrowwidth="narrow" endarrowlength="short" joinstyle="round"/>
@@ -389,7 +389,7 @@
               </wp:anchor>
             </w:drawing>
           </mc:Choice>
-          <mc:Fallback>
+          <mc:Fallback xmlns:w16du="http://schemas.microsoft.com/office/word/2023/wordml/word16du">
             <w:pict>
               <v:rect w14:anchorId="36CEC607" id="Rectángulo 1" o:spid="_x0000_s1027" style="position:absolute;margin-left:-75pt;margin-top:4.5pt;width:618.75pt;height:8.55pt;z-index:251656704;visibility:visible;mso-wrap-style:square;mso-width-percent:0;mso-height-percent:0;mso-wrap-distance-left:9pt;mso-wrap-distance-top:0;mso-wrap-distance-right:9pt;mso-wrap-distance-bottom:0;mso-position-horizontal:absolute;mso-position-horizontal-relative:text;mso-position-vertical:absolute;mso-position-vertical-relative:text;mso-width-percent:0;mso-height-percent:0;mso-width-relative:page;mso-height-relative:page;v-text-anchor:middle" o:gfxdata="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" fillcolor="#0b5394" strokecolor="#0b5394" strokeweight="2pt">
                 <v:stroke startarrowwidth="narrow" startarrowlength="short" endarrowwidth="narrow" endarrowlength="short" joinstyle="round"/>
@@ -1010,6 +1010,14 @@
     </w:p>
     <w:sdt>
       <w:sdtPr>
+        <w:rPr>
+          <w:rFonts w:asciiTheme="minorHAnsi" w:eastAsiaTheme="minorHAnsi" w:hAnsiTheme="minorHAnsi" w:cstheme="minorBidi"/>
+          <w:color w:val="auto"/>
+          <w:kern w:val="2"/>
+          <w:sz w:val="22"/>
+          <w:szCs w:val="22"/>
+          <w14:ligatures w14:val="standardContextual"/>
+        </w:rPr>
         <w:id w:val="487219392"/>
         <w:docPartObj>
           <w:docPartGallery w:val="Table of Contents"/>
@@ -1018,15 +1026,9 @@
       </w:sdtPr>
       <w:sdtEndPr>
         <w:rPr>
-          <w:rFonts w:asciiTheme="minorHAnsi" w:eastAsiaTheme="minorHAnsi" w:hAnsiTheme="minorHAnsi" w:cstheme="minorBidi"/>
           <w:b/>
           <w:bCs/>
           <w:noProof/>
-          <w:color w:val="auto"/>
-          <w:kern w:val="2"/>
-          <w:sz w:val="22"/>
-          <w:szCs w:val="22"/>
-          <w14:ligatures w14:val="standardContextual"/>
         </w:rPr>
       </w:sdtEndPr>
       <w:sdtContent>
@@ -3314,6 +3316,147 @@
       <w:pPr>
         <w:spacing w:after="0" w:line="240" w:lineRule="auto"/>
         <w:rPr>
+          <w:rFonts w:ascii="Calibri" w:eastAsia="Times New Roman" w:hAnsi="Calibri" w:cs="Calibri"/>
+          <w:color w:val="000000"/>
+          <w:kern w:val="0"/>
+          <w:lang w:val="es-AR"/>
+          <w14:ligatures w14:val="none"/>
+        </w:rPr>
+      </w:pPr>
+    </w:p>
+    <w:p>
+      <w:pPr>
+        <w:pStyle w:val="Ttulo2"/>
+        <w:rPr>
+          <w:rFonts w:asciiTheme="minorHAnsi" w:hAnsiTheme="minorHAnsi" w:cstheme="minorHAnsi"/>
+          <w:b/>
+          <w:bCs/>
+          <w:lang w:val="es-AR"/>
+        </w:rPr>
+      </w:pPr>
+      <w:r>
+        <w:rPr>
+          <w:rFonts w:asciiTheme="minorHAnsi" w:hAnsiTheme="minorHAnsi" w:cstheme="minorHAnsi"/>
+          <w:b/>
+          <w:bCs/>
+          <w:lang w:val="es-AR"/>
+        </w:rPr>
+        <w:t>Reg.</w:t>
+      </w:r>
+      <w:r>
+        <w:rPr>
+          <w:rFonts w:asciiTheme="minorHAnsi" w:hAnsiTheme="minorHAnsi" w:cstheme="minorHAnsi"/>
+          <w:b/>
+          <w:bCs/>
+          <w:lang w:val="es-AR"/>
+        </w:rPr>
+        <w:t xml:space="preserve"> </w:t>
+      </w:r>
+      <w:r>
+        <w:rPr>
+          <w:rFonts w:asciiTheme="minorHAnsi" w:hAnsiTheme="minorHAnsi" w:cstheme="minorHAnsi"/>
+          <w:b/>
+          <w:bCs/>
+          <w:lang w:val="es-AR"/>
+        </w:rPr>
+        <w:t>SABADO</w:t>
+      </w:r>
+      <w:r>
+        <w:rPr>
+          <w:rFonts w:asciiTheme="minorHAnsi" w:hAnsiTheme="minorHAnsi" w:cstheme="minorHAnsi"/>
+          <w:b/>
+          <w:bCs/>
+          <w:lang w:val="es-AR"/>
+        </w:rPr>
+        <w:t xml:space="preserve"> </w:t>
+      </w:r>
+      <w:r>
+        <w:rPr>
+          <w:rFonts w:asciiTheme="minorHAnsi" w:hAnsiTheme="minorHAnsi" w:cstheme="minorHAnsi"/>
+          <w:b/>
+          <w:bCs/>
+          <w:lang w:val="es-AR"/>
+        </w:rPr>
+        <w:t>20</w:t>
+      </w:r>
+      <w:r>
+        <w:rPr>
+          <w:rFonts w:asciiTheme="minorHAnsi" w:hAnsiTheme="minorHAnsi" w:cstheme="minorHAnsi"/>
+          <w:b/>
+          <w:bCs/>
+          <w:lang w:val="es-AR"/>
+        </w:rPr>
+        <w:t xml:space="preserve"> DE ABRIL:</w:t>
+      </w:r>
+    </w:p>
+    <w:p>
+      <w:pPr>
+        <w:rPr>
+          <w:lang w:val="es-AR"/>
+        </w:rPr>
+      </w:pPr>
+      <w:r>
+        <w:rPr>
+          <w:rFonts w:ascii="Calibri" w:hAnsi="Calibri" w:cs="Calibri"/>
+          <w:color w:val="000000"/>
+        </w:rPr>
+        <w:t xml:space="preserve">Nos reunimos vía discord para analizar la gramática obtenida y corregir algún detalle, ya sea para optimizar su funcionamiento o mejorar su legibilidad, como así </w:t>
+      </w:r>
+      <w:r>
+        <w:rPr>
+          <w:rFonts w:ascii="Calibri" w:hAnsi="Calibri" w:cs="Calibri"/>
+          <w:color w:val="000000"/>
+        </w:rPr>
+        <w:t>también para</w:t>
+      </w:r>
+      <w:r>
+        <w:rPr>
+          <w:rFonts w:ascii="Calibri" w:hAnsi="Calibri" w:cs="Calibri"/>
+          <w:color w:val="000000"/>
+        </w:rPr>
+        <w:t xml:space="preserve"> trabajar con la documentación de lo hecho hasta ahora. También se completaron las premisas de la Alianza del grupo.</w:t>
+      </w:r>
+    </w:p>
+    <w:p>
+      <w:pPr>
+        <w:spacing w:after="0" w:line="240" w:lineRule="auto"/>
+        <w:rPr>
+          <w:rFonts w:ascii="Calibri" w:eastAsia="Times New Roman" w:hAnsi="Calibri" w:cs="Calibri"/>
+          <w:color w:val="000000"/>
+          <w:kern w:val="0"/>
+          <w:lang w:val="es-AR"/>
+          <w14:ligatures w14:val="none"/>
+        </w:rPr>
+      </w:pPr>
+    </w:p>
+    <w:p>
+      <w:pPr>
+        <w:spacing w:after="0" w:line="240" w:lineRule="auto"/>
+        <w:rPr>
+          <w:rFonts w:ascii="Calibri" w:eastAsia="Times New Roman" w:hAnsi="Calibri" w:cs="Calibri"/>
+          <w:color w:val="000000"/>
+          <w:kern w:val="0"/>
+          <w:lang w:val="es-AR"/>
+          <w14:ligatures w14:val="none"/>
+        </w:rPr>
+      </w:pPr>
+    </w:p>
+    <w:p>
+      <w:pPr>
+        <w:spacing w:after="0" w:line="240" w:lineRule="auto"/>
+        <w:rPr>
+          <w:rFonts w:ascii="Calibri" w:eastAsia="Times New Roman" w:hAnsi="Calibri" w:cs="Calibri"/>
+          <w:color w:val="000000"/>
+          <w:kern w:val="0"/>
+          <w:lang w:val="es-AR"/>
+          <w14:ligatures w14:val="none"/>
+        </w:rPr>
+      </w:pPr>
+    </w:p>
+    <w:p>
+      <w:pPr>
+        <w:spacing w:after="0" w:line="240" w:lineRule="auto"/>
+        <w:rPr>
           <w:rFonts w:ascii="Times New Roman" w:eastAsia="Times New Roman" w:hAnsi="Times New Roman" w:cs="Times New Roman"/>
           <w:kern w:val="0"/>
           <w:sz w:val="24"/>
@@ -3343,7 +3486,7 @@
 </file>
 
 <file path=word/endnotes.xml><?xml version="1.0" encoding="utf-8"?>
-<w:endnotes xmlns:wpc="http://schemas.microsoft.com/office/word/2010/wordprocessingCanvas" xmlns:cx="http://schemas.microsoft.com/office/drawing/2014/chartex" xmlns:cx1="http://schemas.microsoft.com/office/drawing/2015/9/8/chartex" xmlns:cx2="http://schemas.microsoft.com/office/drawing/2015/10/21/chartex" xmlns:cx3="http://schemas.microsoft.com/office/drawing/2016/5/9/chartex" xmlns:cx4="http://schemas.microsoft.com/office/drawing/2016/5/10/chartex" xmlns:cx5="http://schemas.microsoft.com/office/drawing/2016/5/11/chartex" xmlns:cx6="http://schemas.microsoft.com/office/drawing/2016/5/12/chartex" xmlns:cx7="http://schemas.microsoft.com/office/drawing/2016/5/13/chartex" xmlns:cx8="http://schemas.microsoft.com/office/drawing/2016/5/14/chartex" xmlns:mc="http://schemas.openxmlformats.org/markup-compatibility/2006" xmlns:aink="http://schemas.microsoft.com/office/drawing/2016/ink" xmlns:am3d="http://schemas.microsoft.com/office/drawing/2017/model3d" xmlns:o="urn:schemas-microsoft-com:office:office" xmlns:oel="http://schemas.microsoft.com/office/2019/extlst" xmlns:r="http://schemas.openxmlformats.org/officeDocument/2006/relationships" xmlns:m="http://schemas.openxmlformats.org/officeDocument/2006/math" xmlns:v="urn:schemas-microsoft-com:vml" xmlns:wp14="http://schemas.microsoft.com/office/word/2010/wordprocessingDrawing" xmlns:wp="http://schemas.openxmlformats.org/drawingml/2006/wordprocessingDrawing" xmlns:w10="urn:schemas-microsoft-com:office:word" xmlns:w="http://schemas.openxmlformats.org/wordprocessingml/2006/main" xmlns:w14="http://schemas.microsoft.com/office/word/2010/wordml" xmlns:w15="http://schemas.microsoft.com/office/word/2012/wordml" xmlns:w16cex="http://schemas.microsoft.com/office/word/2018/wordml/cex" xmlns:w16cid="http://schemas.microsoft.com/office/word/2016/wordml/cid" xmlns:w16="http://schemas.microsoft.com/office/word/2018/wordml" xmlns:w16du="http://schemas.microsoft.com/office/word/2023/wordml/word16du" xmlns:w16sdtdh="http://schemas.microsoft.com/office/word/2020/wordml/sdtdatahash" xmlns:w16se="http://schemas.microsoft.com/office/word/2015/wordml/symex" xmlns:wpg="http://schemas.microsoft.com/office/word/2010/wordprocessingGroup" xmlns:wpi="http://schemas.microsoft.com/office/word/2010/wordprocessingInk" xmlns:wne="http://schemas.microsoft.com/office/word/2006/wordml" xmlns:wps="http://schemas.microsoft.com/office/word/2010/wordprocessingShape" mc:Ignorable="w14 w15 w16se w16cid w16 w16cex w16sdtdh w16du wp14">
+<w:endnotes xmlns:wpc="http://schemas.microsoft.com/office/word/2010/wordprocessingCanvas" xmlns:cx="http://schemas.microsoft.com/office/drawing/2014/chartex" xmlns:cx1="http://schemas.microsoft.com/office/drawing/2015/9/8/chartex" xmlns:cx2="http://schemas.microsoft.com/office/drawing/2015/10/21/chartex" xmlns:cx3="http://schemas.microsoft.com/office/drawing/2016/5/9/chartex" xmlns:cx4="http://schemas.microsoft.com/office/drawing/2016/5/10/chartex" xmlns:cx5="http://schemas.microsoft.com/office/drawing/2016/5/11/chartex" xmlns:cx6="http://schemas.microsoft.com/office/drawing/2016/5/12/chartex" xmlns:cx7="http://schemas.microsoft.com/office/drawing/2016/5/13/chartex" xmlns:cx8="http://schemas.microsoft.com/office/drawing/2016/5/14/chartex" xmlns:mc="http://schemas.openxmlformats.org/markup-compatibility/2006" xmlns:aink="http://schemas.microsoft.com/office/drawing/2016/ink" xmlns:am3d="http://schemas.microsoft.com/office/drawing/2017/model3d" xmlns:o="urn:schemas-microsoft-com:office:office" xmlns:oel="http://schemas.microsoft.com/office/2019/extlst" xmlns:r="http://schemas.openxmlformats.org/officeDocument/2006/relationships" xmlns:m="http://schemas.openxmlformats.org/officeDocument/2006/math" xmlns:v="urn:schemas-microsoft-com:vml" xmlns:wp14="http://schemas.microsoft.com/office/word/2010/wordprocessingDrawing" xmlns:wp="http://schemas.openxmlformats.org/drawingml/2006/wordprocessingDrawing" xmlns:w10="urn:schemas-microsoft-com:office:word" xmlns:w="http://schemas.openxmlformats.org/wordprocessingml/2006/main" xmlns:w14="http://schemas.microsoft.com/office/word/2010/wordml" xmlns:w15="http://schemas.microsoft.com/office/word/2012/wordml" xmlns:w16cex="http://schemas.microsoft.com/office/word/2018/wordml/cex" xmlns:w16cid="http://schemas.microsoft.com/office/word/2016/wordml/cid" xmlns:w16="http://schemas.microsoft.com/office/word/2018/wordml" xmlns:w16sdtdh="http://schemas.microsoft.com/office/word/2020/wordml/sdtdatahash" xmlns:w16se="http://schemas.microsoft.com/office/word/2015/wordml/symex" xmlns:wpg="http://schemas.microsoft.com/office/word/2010/wordprocessingGroup" xmlns:wpi="http://schemas.microsoft.com/office/word/2010/wordprocessingInk" xmlns:wne="http://schemas.microsoft.com/office/word/2006/wordml" xmlns:wps="http://schemas.microsoft.com/office/word/2010/wordprocessingShape" mc:Ignorable="w14 w15 w16se w16cid w16 w16cex w16sdtdh wp14">
   <w:endnote w:type="separator" w:id="-1">
     <w:p>
       <w:pPr>
@@ -3368,7 +3511,7 @@
 </file>
 
 <file path=word/footer1.xml><?xml version="1.0" encoding="utf-8"?>
-<w:ftr xmlns:wpc="http://schemas.microsoft.com/office/word/2010/wordprocessingCanvas" xmlns:cx="http://schemas.microsoft.com/office/drawing/2014/chartex" xmlns:cx1="http://schemas.microsoft.com/office/drawing/2015/9/8/chartex" xmlns:cx2="http://schemas.microsoft.com/office/drawing/2015/10/21/chartex" xmlns:cx3="http://schemas.microsoft.com/office/drawing/2016/5/9/chartex" xmlns:cx4="http://schemas.microsoft.com/office/drawing/2016/5/10/chartex" xmlns:cx5="http://schemas.microsoft.com/office/drawing/2016/5/11/chartex" xmlns:cx6="http://schemas.microsoft.com/office/drawing/2016/5/12/chartex" xmlns:cx7="http://schemas.microsoft.com/office/drawing/2016/5/13/chartex" xmlns:cx8="http://schemas.microsoft.com/office/drawing/2016/5/14/chartex" xmlns:mc="http://schemas.openxmlformats.org/markup-compatibility/2006" xmlns:aink="http://schemas.microsoft.com/office/drawing/2016/ink" xmlns:am3d="http://schemas.microsoft.com/office/drawing/2017/model3d" xmlns:o="urn:schemas-microsoft-com:office:office" xmlns:oel="http://schemas.microsoft.com/office/2019/extlst" xmlns:r="http://schemas.openxmlformats.org/officeDocument/2006/relationships" xmlns:m="http://schemas.openxmlformats.org/officeDocument/2006/math" xmlns:v="urn:schemas-microsoft-com:vml" xmlns:wp14="http://schemas.microsoft.com/office/word/2010/wordprocessingDrawing" xmlns:wp="http://schemas.openxmlformats.org/drawingml/2006/wordprocessingDrawing" xmlns:w10="urn:schemas-microsoft-com:office:word" xmlns:w="http://schemas.openxmlformats.org/wordprocessingml/2006/main" xmlns:w14="http://schemas.microsoft.com/office/word/2010/wordml" xmlns:w15="http://schemas.microsoft.com/office/word/2012/wordml" xmlns:w16cex="http://schemas.microsoft.com/office/word/2018/wordml/cex" xmlns:w16cid="http://schemas.microsoft.com/office/word/2016/wordml/cid" xmlns:w16="http://schemas.microsoft.com/office/word/2018/wordml" xmlns:w16du="http://schemas.microsoft.com/office/word/2023/wordml/word16du" xmlns:w16sdtdh="http://schemas.microsoft.com/office/word/2020/wordml/sdtdatahash" xmlns:w16se="http://schemas.microsoft.com/office/word/2015/wordml/symex" xmlns:wpg="http://schemas.microsoft.com/office/word/2010/wordprocessingGroup" xmlns:wpi="http://schemas.microsoft.com/office/word/2010/wordprocessingInk" xmlns:wne="http://schemas.microsoft.com/office/word/2006/wordml" xmlns:wps="http://schemas.microsoft.com/office/word/2010/wordprocessingShape" mc:Ignorable="w14 w15 w16se w16cid w16 w16cex w16sdtdh w16du wp14">
+<w:ftr xmlns:wpc="http://schemas.microsoft.com/office/word/2010/wordprocessingCanvas" xmlns:cx="http://schemas.microsoft.com/office/drawing/2014/chartex" xmlns:cx1="http://schemas.microsoft.com/office/drawing/2015/9/8/chartex" xmlns:cx2="http://schemas.microsoft.com/office/drawing/2015/10/21/chartex" xmlns:cx3="http://schemas.microsoft.com/office/drawing/2016/5/9/chartex" xmlns:cx4="http://schemas.microsoft.com/office/drawing/2016/5/10/chartex" xmlns:cx5="http://schemas.microsoft.com/office/drawing/2016/5/11/chartex" xmlns:cx6="http://schemas.microsoft.com/office/drawing/2016/5/12/chartex" xmlns:cx7="http://schemas.microsoft.com/office/drawing/2016/5/13/chartex" xmlns:cx8="http://schemas.microsoft.com/office/drawing/2016/5/14/chartex" xmlns:mc="http://schemas.openxmlformats.org/markup-compatibility/2006" xmlns:aink="http://schemas.microsoft.com/office/drawing/2016/ink" xmlns:am3d="http://schemas.microsoft.com/office/drawing/2017/model3d" xmlns:o="urn:schemas-microsoft-com:office:office" xmlns:oel="http://schemas.microsoft.com/office/2019/extlst" xmlns:r="http://schemas.openxmlformats.org/officeDocument/2006/relationships" xmlns:m="http://schemas.openxmlformats.org/officeDocument/2006/math" xmlns:v="urn:schemas-microsoft-com:vml" xmlns:wp14="http://schemas.microsoft.com/office/word/2010/wordprocessingDrawing" xmlns:wp="http://schemas.openxmlformats.org/drawingml/2006/wordprocessingDrawing" xmlns:w10="urn:schemas-microsoft-com:office:word" xmlns:w="http://schemas.openxmlformats.org/wordprocessingml/2006/main" xmlns:w14="http://schemas.microsoft.com/office/word/2010/wordml" xmlns:w15="http://schemas.microsoft.com/office/word/2012/wordml" xmlns:w16cex="http://schemas.microsoft.com/office/word/2018/wordml/cex" xmlns:w16cid="http://schemas.microsoft.com/office/word/2016/wordml/cid" xmlns:w16="http://schemas.microsoft.com/office/word/2018/wordml" xmlns:w16sdtdh="http://schemas.microsoft.com/office/word/2020/wordml/sdtdatahash" xmlns:w16se="http://schemas.microsoft.com/office/word/2015/wordml/symex" xmlns:wpg="http://schemas.microsoft.com/office/word/2010/wordprocessingGroup" xmlns:wpi="http://schemas.microsoft.com/office/word/2010/wordprocessingInk" xmlns:wne="http://schemas.microsoft.com/office/word/2006/wordml" xmlns:wps="http://schemas.microsoft.com/office/word/2010/wordprocessingShape" mc:Ignorable="w14 w15 w16se w16cid w16 w16cex w16sdtdh wp14">
   <w:sdt>
     <w:sdtPr>
       <w:rPr>
@@ -3439,7 +3582,7 @@
 </file>
 
 <file path=word/footnotes.xml><?xml version="1.0" encoding="utf-8"?>
-<w:footnotes xmlns:wpc="http://schemas.microsoft.com/office/word/2010/wordprocessingCanvas" xmlns:cx="http://schemas.microsoft.com/office/drawing/2014/chartex" xmlns:cx1="http://schemas.microsoft.com/office/drawing/2015/9/8/chartex" xmlns:cx2="http://schemas.microsoft.com/office/drawing/2015/10/21/chartex" xmlns:cx3="http://schemas.microsoft.com/office/drawing/2016/5/9/chartex" xmlns:cx4="http://schemas.microsoft.com/office/drawing/2016/5/10/chartex" xmlns:cx5="http://schemas.microsoft.com/office/drawing/2016/5/11/chartex" xmlns:cx6="http://schemas.microsoft.com/office/drawing/2016/5/12/chartex" xmlns:cx7="http://schemas.microsoft.com/office/drawing/2016/5/13/chartex" xmlns:cx8="http://schemas.microsoft.com/office/drawing/2016/5/14/chartex" xmlns:mc="http://schemas.openxmlformats.org/markup-compatibility/2006" xmlns:aink="http://schemas.microsoft.com/office/drawing/2016/ink" xmlns:am3d="http://schemas.microsoft.com/office/drawing/2017/model3d" xmlns:o="urn:schemas-microsoft-com:office:office" xmlns:oel="http://schemas.microsoft.com/office/2019/extlst" xmlns:r="http://schemas.openxmlformats.org/officeDocument/2006/relationships" xmlns:m="http://schemas.openxmlformats.org/officeDocument/2006/math" xmlns:v="urn:schemas-microsoft-com:vml" xmlns:wp14="http://schemas.microsoft.com/office/word/2010/wordprocessingDrawing" xmlns:wp="http://schemas.openxmlformats.org/drawingml/2006/wordprocessingDrawing" xmlns:w10="urn:schemas-microsoft-com:office:word" xmlns:w="http://schemas.openxmlformats.org/wordprocessingml/2006/main" xmlns:w14="http://schemas.microsoft.com/office/word/2010/wordml" xmlns:w15="http://schemas.microsoft.com/office/word/2012/wordml" xmlns:w16cex="http://schemas.microsoft.com/office/word/2018/wordml/cex" xmlns:w16cid="http://schemas.microsoft.com/office/word/2016/wordml/cid" xmlns:w16="http://schemas.microsoft.com/office/word/2018/wordml" xmlns:w16du="http://schemas.microsoft.com/office/word/2023/wordml/word16du" xmlns:w16sdtdh="http://schemas.microsoft.com/office/word/2020/wordml/sdtdatahash" xmlns:w16se="http://schemas.microsoft.com/office/word/2015/wordml/symex" xmlns:wpg="http://schemas.microsoft.com/office/word/2010/wordprocessingGroup" xmlns:wpi="http://schemas.microsoft.com/office/word/2010/wordprocessingInk" xmlns:wne="http://schemas.microsoft.com/office/word/2006/wordml" xmlns:wps="http://schemas.microsoft.com/office/word/2010/wordprocessingShape" mc:Ignorable="w14 w15 w16se w16cid w16 w16cex w16sdtdh w16du wp14">
+<w:footnotes xmlns:wpc="http://schemas.microsoft.com/office/word/2010/wordprocessingCanvas" xmlns:cx="http://schemas.microsoft.com/office/drawing/2014/chartex" xmlns:cx1="http://schemas.microsoft.com/office/drawing/2015/9/8/chartex" xmlns:cx2="http://schemas.microsoft.com/office/drawing/2015/10/21/chartex" xmlns:cx3="http://schemas.microsoft.com/office/drawing/2016/5/9/chartex" xmlns:cx4="http://schemas.microsoft.com/office/drawing/2016/5/10/chartex" xmlns:cx5="http://schemas.microsoft.com/office/drawing/2016/5/11/chartex" xmlns:cx6="http://schemas.microsoft.com/office/drawing/2016/5/12/chartex" xmlns:cx7="http://schemas.microsoft.com/office/drawing/2016/5/13/chartex" xmlns:cx8="http://schemas.microsoft.com/office/drawing/2016/5/14/chartex" xmlns:mc="http://schemas.openxmlformats.org/markup-compatibility/2006" xmlns:aink="http://schemas.microsoft.com/office/drawing/2016/ink" xmlns:am3d="http://schemas.microsoft.com/office/drawing/2017/model3d" xmlns:o="urn:schemas-microsoft-com:office:office" xmlns:oel="http://schemas.microsoft.com/office/2019/extlst" xmlns:r="http://schemas.openxmlformats.org/officeDocument/2006/relationships" xmlns:m="http://schemas.openxmlformats.org/officeDocument/2006/math" xmlns:v="urn:schemas-microsoft-com:vml" xmlns:wp14="http://schemas.microsoft.com/office/word/2010/wordprocessingDrawing" xmlns:wp="http://schemas.openxmlformats.org/drawingml/2006/wordprocessingDrawing" xmlns:w10="urn:schemas-microsoft-com:office:word" xmlns:w="http://schemas.openxmlformats.org/wordprocessingml/2006/main" xmlns:w14="http://schemas.microsoft.com/office/word/2010/wordml" xmlns:w15="http://schemas.microsoft.com/office/word/2012/wordml" xmlns:w16cex="http://schemas.microsoft.com/office/word/2018/wordml/cex" xmlns:w16cid="http://schemas.microsoft.com/office/word/2016/wordml/cid" xmlns:w16="http://schemas.microsoft.com/office/word/2018/wordml" xmlns:w16sdtdh="http://schemas.microsoft.com/office/word/2020/wordml/sdtdatahash" xmlns:w16se="http://schemas.microsoft.com/office/word/2015/wordml/symex" xmlns:wpg="http://schemas.microsoft.com/office/word/2010/wordprocessingGroup" xmlns:wpi="http://schemas.microsoft.com/office/word/2010/wordprocessingInk" xmlns:wne="http://schemas.microsoft.com/office/word/2006/wordml" xmlns:wps="http://schemas.microsoft.com/office/word/2010/wordprocessingShape" mc:Ignorable="w14 w15 w16se w16cid w16 w16cex w16sdtdh wp14">
   <w:footnote w:type="separator" w:id="-1">
     <w:p>
       <w:pPr>
@@ -3464,7 +3607,7 @@
 </file>
 
 <file path=word/header1.xml><?xml version="1.0" encoding="utf-8"?>
-<w:hdr xmlns:wpc="http://schemas.microsoft.com/office/word/2010/wordprocessingCanvas" xmlns:cx="http://schemas.microsoft.com/office/drawing/2014/chartex" xmlns:cx1="http://schemas.microsoft.com/office/drawing/2015/9/8/chartex" xmlns:cx2="http://schemas.microsoft.com/office/drawing/2015/10/21/chartex" xmlns:cx3="http://schemas.microsoft.com/office/drawing/2016/5/9/chartex" xmlns:cx4="http://schemas.microsoft.com/office/drawing/2016/5/10/chartex" xmlns:cx5="http://schemas.microsoft.com/office/drawing/2016/5/11/chartex" xmlns:cx6="http://schemas.microsoft.com/office/drawing/2016/5/12/chartex" xmlns:cx7="http://schemas.microsoft.com/office/drawing/2016/5/13/chartex" xmlns:cx8="http://schemas.microsoft.com/office/drawing/2016/5/14/chartex" xmlns:mc="http://schemas.openxmlformats.org/markup-compatibility/2006" xmlns:aink="http://schemas.microsoft.com/office/drawing/2016/ink" xmlns:am3d="http://schemas.microsoft.com/office/drawing/2017/model3d" xmlns:o="urn:schemas-microsoft-com:office:office" xmlns:oel="http://schemas.microsoft.com/office/2019/extlst" xmlns:r="http://schemas.openxmlformats.org/officeDocument/2006/relationships" xmlns:m="http://schemas.openxmlformats.org/officeDocument/2006/math" xmlns:v="urn:schemas-microsoft-com:vml" xmlns:wp14="http://schemas.microsoft.com/office/word/2010/wordprocessingDrawing" xmlns:wp="http://schemas.openxmlformats.org/drawingml/2006/wordprocessingDrawing" xmlns:w10="urn:schemas-microsoft-com:office:word" xmlns:w="http://schemas.openxmlformats.org/wordprocessingml/2006/main" xmlns:w14="http://schemas.microsoft.com/office/word/2010/wordml" xmlns:w15="http://schemas.microsoft.com/office/word/2012/wordml" xmlns:w16cex="http://schemas.microsoft.com/office/word/2018/wordml/cex" xmlns:w16cid="http://schemas.microsoft.com/office/word/2016/wordml/cid" xmlns:w16="http://schemas.microsoft.com/office/word/2018/wordml" xmlns:w16du="http://schemas.microsoft.com/office/word/2023/wordml/word16du" xmlns:w16sdtdh="http://schemas.microsoft.com/office/word/2020/wordml/sdtdatahash" xmlns:w16se="http://schemas.microsoft.com/office/word/2015/wordml/symex" xmlns:wpg="http://schemas.microsoft.com/office/word/2010/wordprocessingGroup" xmlns:wpi="http://schemas.microsoft.com/office/word/2010/wordprocessingInk" xmlns:wne="http://schemas.microsoft.com/office/word/2006/wordml" xmlns:wps="http://schemas.microsoft.com/office/word/2010/wordprocessingShape" mc:Ignorable="w14 w15 w16se w16cid w16 w16cex w16sdtdh w16du wp14">
+<w:hdr xmlns:wpc="http://schemas.microsoft.com/office/word/2010/wordprocessingCanvas" xmlns:cx="http://schemas.microsoft.com/office/drawing/2014/chartex" xmlns:cx1="http://schemas.microsoft.com/office/drawing/2015/9/8/chartex" xmlns:cx2="http://schemas.microsoft.com/office/drawing/2015/10/21/chartex" xmlns:cx3="http://schemas.microsoft.com/office/drawing/2016/5/9/chartex" xmlns:cx4="http://schemas.microsoft.com/office/drawing/2016/5/10/chartex" xmlns:cx5="http://schemas.microsoft.com/office/drawing/2016/5/11/chartex" xmlns:cx6="http://schemas.microsoft.com/office/drawing/2016/5/12/chartex" xmlns:cx7="http://schemas.microsoft.com/office/drawing/2016/5/13/chartex" xmlns:cx8="http://schemas.microsoft.com/office/drawing/2016/5/14/chartex" xmlns:mc="http://schemas.openxmlformats.org/markup-compatibility/2006" xmlns:aink="http://schemas.microsoft.com/office/drawing/2016/ink" xmlns:am3d="http://schemas.microsoft.com/office/drawing/2017/model3d" xmlns:o="urn:schemas-microsoft-com:office:office" xmlns:oel="http://schemas.microsoft.com/office/2019/extlst" xmlns:r="http://schemas.openxmlformats.org/officeDocument/2006/relationships" xmlns:m="http://schemas.openxmlformats.org/officeDocument/2006/math" xmlns:v="urn:schemas-microsoft-com:vml" xmlns:wp14="http://schemas.microsoft.com/office/word/2010/wordprocessingDrawing" xmlns:wp="http://schemas.openxmlformats.org/drawingml/2006/wordprocessingDrawing" xmlns:w10="urn:schemas-microsoft-com:office:word" xmlns:w="http://schemas.openxmlformats.org/wordprocessingml/2006/main" xmlns:w14="http://schemas.microsoft.com/office/word/2010/wordml" xmlns:w15="http://schemas.microsoft.com/office/word/2012/wordml" xmlns:w16cex="http://schemas.microsoft.com/office/word/2018/wordml/cex" xmlns:w16cid="http://schemas.microsoft.com/office/word/2016/wordml/cid" xmlns:w16="http://schemas.microsoft.com/office/word/2018/wordml" xmlns:w16sdtdh="http://schemas.microsoft.com/office/word/2020/wordml/sdtdatahash" xmlns:w16se="http://schemas.microsoft.com/office/word/2015/wordml/symex" xmlns:wpg="http://schemas.microsoft.com/office/word/2010/wordprocessingGroup" xmlns:wpi="http://schemas.microsoft.com/office/word/2010/wordprocessingInk" xmlns:wne="http://schemas.microsoft.com/office/word/2006/wordml" xmlns:wps="http://schemas.microsoft.com/office/word/2010/wordprocessingShape" mc:Ignorable="w14 w15 w16se w16cid w16 w16cex w16sdtdh wp14">
   <w:p>
     <w:pPr>
       <w:pStyle w:val="Encabezado"/>
@@ -3499,7 +3642,7 @@
 </file>
 
 <file path=word/numbering.xml><?xml version="1.0" encoding="utf-8"?>
-<w:numbering xmlns:wpc="http://schemas.microsoft.com/office/word/2010/wordprocessingCanvas" xmlns:cx="http://schemas.microsoft.com/office/drawing/2014/chartex" xmlns:cx1="http://schemas.microsoft.com/office/drawing/2015/9/8/chartex" xmlns:cx2="http://schemas.microsoft.com/office/drawing/2015/10/21/chartex" xmlns:cx3="http://schemas.microsoft.com/office/drawing/2016/5/9/chartex" xmlns:cx4="http://schemas.microsoft.com/office/drawing/2016/5/10/chartex" xmlns:cx5="http://schemas.microsoft.com/office/drawing/2016/5/11/chartex" xmlns:cx6="http://schemas.microsoft.com/office/drawing/2016/5/12/chartex" xmlns:cx7="http://schemas.microsoft.com/office/drawing/2016/5/13/chartex" xmlns:cx8="http://schemas.microsoft.com/office/drawing/2016/5/14/chartex" xmlns:mc="http://schemas.openxmlformats.org/markup-compatibility/2006" xmlns:aink="http://schemas.microsoft.com/office/drawing/2016/ink" xmlns:am3d="http://schemas.microsoft.com/office/drawing/2017/model3d" xmlns:o="urn:schemas-microsoft-com:office:office" xmlns:oel="http://schemas.microsoft.com/office/2019/extlst" xmlns:r="http://schemas.openxmlformats.org/officeDocument/2006/relationships" xmlns:m="http://schemas.openxmlformats.org/officeDocument/2006/math" xmlns:v="urn:schemas-microsoft-com:vml" xmlns:wp14="http://schemas.microsoft.com/office/word/2010/wordprocessingDrawing" xmlns:wp="http://schemas.openxmlformats.org/drawingml/2006/wordprocessingDrawing" xmlns:w10="urn:schemas-microsoft-com:office:word" xmlns:w="http://schemas.openxmlformats.org/wordprocessingml/2006/main" xmlns:w14="http://schemas.microsoft.com/office/word/2010/wordml" xmlns:w15="http://schemas.microsoft.com/office/word/2012/wordml" xmlns:w16cex="http://schemas.microsoft.com/office/word/2018/wordml/cex" xmlns:w16cid="http://schemas.microsoft.com/office/word/2016/wordml/cid" xmlns:w16="http://schemas.microsoft.com/office/word/2018/wordml" xmlns:w16du="http://schemas.microsoft.com/office/word/2023/wordml/word16du" xmlns:w16sdtdh="http://schemas.microsoft.com/office/word/2020/wordml/sdtdatahash" xmlns:w16se="http://schemas.microsoft.com/office/word/2015/wordml/symex" xmlns:wpg="http://schemas.microsoft.com/office/word/2010/wordprocessingGroup" xmlns:wpi="http://schemas.microsoft.com/office/word/2010/wordprocessingInk" xmlns:wne="http://schemas.microsoft.com/office/word/2006/wordml" xmlns:wps="http://schemas.microsoft.com/office/word/2010/wordprocessingShape" mc:Ignorable="w14 w15 w16se w16cid w16 w16cex w16sdtdh w16du wp14">
+<w:numbering xmlns:wpc="http://schemas.microsoft.com/office/word/2010/wordprocessingCanvas" xmlns:cx="http://schemas.microsoft.com/office/drawing/2014/chartex" xmlns:cx1="http://schemas.microsoft.com/office/drawing/2015/9/8/chartex" xmlns:cx2="http://schemas.microsoft.com/office/drawing/2015/10/21/chartex" xmlns:cx3="http://schemas.microsoft.com/office/drawing/2016/5/9/chartex" xmlns:cx4="http://schemas.microsoft.com/office/drawing/2016/5/10/chartex" xmlns:cx5="http://schemas.microsoft.com/office/drawing/2016/5/11/chartex" xmlns:cx6="http://schemas.microsoft.com/office/drawing/2016/5/12/chartex" xmlns:cx7="http://schemas.microsoft.com/office/drawing/2016/5/13/chartex" xmlns:cx8="http://schemas.microsoft.com/office/drawing/2016/5/14/chartex" xmlns:mc="http://schemas.openxmlformats.org/markup-compatibility/2006" xmlns:aink="http://schemas.microsoft.com/office/drawing/2016/ink" xmlns:am3d="http://schemas.microsoft.com/office/drawing/2017/model3d" xmlns:o="urn:schemas-microsoft-com:office:office" xmlns:oel="http://schemas.microsoft.com/office/2019/extlst" xmlns:r="http://schemas.openxmlformats.org/officeDocument/2006/relationships" xmlns:m="http://schemas.openxmlformats.org/officeDocument/2006/math" xmlns:v="urn:schemas-microsoft-com:vml" xmlns:wp14="http://schemas.microsoft.com/office/word/2010/wordprocessingDrawing" xmlns:wp="http://schemas.openxmlformats.org/drawingml/2006/wordprocessingDrawing" xmlns:w10="urn:schemas-microsoft-com:office:word" xmlns:w="http://schemas.openxmlformats.org/wordprocessingml/2006/main" xmlns:w14="http://schemas.microsoft.com/office/word/2010/wordml" xmlns:w15="http://schemas.microsoft.com/office/word/2012/wordml" xmlns:w16cex="http://schemas.microsoft.com/office/word/2018/wordml/cex" xmlns:w16cid="http://schemas.microsoft.com/office/word/2016/wordml/cid" xmlns:w16="http://schemas.microsoft.com/office/word/2018/wordml" xmlns:w16sdtdh="http://schemas.microsoft.com/office/word/2020/wordml/sdtdatahash" xmlns:w16se="http://schemas.microsoft.com/office/word/2015/wordml/symex" xmlns:wpg="http://schemas.microsoft.com/office/word/2010/wordprocessingGroup" xmlns:wpi="http://schemas.microsoft.com/office/word/2010/wordprocessingInk" xmlns:wne="http://schemas.microsoft.com/office/word/2006/wordml" xmlns:wps="http://schemas.microsoft.com/office/word/2010/wordprocessingShape" mc:Ignorable="w14 w15 w16se w16cid w16 w16cex w16sdtdh wp14">
   <w:abstractNum w:abstractNumId="0" w15:restartNumberingAfterBreak="0">
     <w:nsid w:val="185401C8"/>
     <w:multiLevelType w:val="hybridMultilevel"/>
@@ -3940,7 +4083,7 @@
 </file>
 
 <file path=word/styles.xml><?xml version="1.0" encoding="utf-8"?>
-<w:styles xmlns:mc="http://schemas.openxmlformats.org/markup-compatibility/2006" xmlns:r="http://schemas.openxmlformats.org/officeDocument/2006/relationships" xmlns:w="http://schemas.openxmlformats.org/wordprocessingml/2006/main" xmlns:w14="http://schemas.microsoft.com/office/word/2010/wordml" xmlns:w15="http://schemas.microsoft.com/office/word/2012/wordml" xmlns:w16cex="http://schemas.microsoft.com/office/word/2018/wordml/cex" xmlns:w16cid="http://schemas.microsoft.com/office/word/2016/wordml/cid" xmlns:w16="http://schemas.microsoft.com/office/word/2018/wordml" xmlns:w16du="http://schemas.microsoft.com/office/word/2023/wordml/word16du" xmlns:w16sdtdh="http://schemas.microsoft.com/office/word/2020/wordml/sdtdatahash" xmlns:w16se="http://schemas.microsoft.com/office/word/2015/wordml/symex" mc:Ignorable="w14 w15 w16se w16cid w16 w16cex w16sdtdh w16du">
+<w:styles xmlns:mc="http://schemas.openxmlformats.org/markup-compatibility/2006" xmlns:r="http://schemas.openxmlformats.org/officeDocument/2006/relationships" xmlns:w="http://schemas.openxmlformats.org/wordprocessingml/2006/main" xmlns:w14="http://schemas.microsoft.com/office/word/2010/wordml" xmlns:w15="http://schemas.microsoft.com/office/word/2012/wordml" xmlns:w16cex="http://schemas.microsoft.com/office/word/2018/wordml/cex" xmlns:w16cid="http://schemas.microsoft.com/office/word/2016/wordml/cid" xmlns:w16="http://schemas.microsoft.com/office/word/2018/wordml" xmlns:w16sdtdh="http://schemas.microsoft.com/office/word/2020/wordml/sdtdatahash" xmlns:w16se="http://schemas.microsoft.com/office/word/2015/wordml/symex" mc:Ignorable="w14 w15 w16se w16cid w16 w16cex w16sdtdh">
   <w:docDefaults>
     <w:rPrDefault>
       <w:rPr>

</xml_diff>